<commit_message>
updated on 10th july 2025 by Binod
</commit_message>
<xml_diff>
--- a/machine learning/ML Lab Binod.docx
+++ b/machine learning/ML Lab Binod.docx
@@ -7894,8 +7894,6 @@
         </w:rPr>
         <w:t>Output:</w:t>
       </w:r>
-      <w:bookmarkStart w:id="0" w:name="_GoBack"/>
-      <w:bookmarkEnd w:id="0"/>
     </w:p>
     <w:p>
       <w:pPr>
@@ -7904,6 +7902,15 @@
           <w:sz w:val="24"/>
           <w:szCs w:val="24"/>
           <w:lang w:val="en-US"/>
+        </w:rPr>
+      </w:pPr>
+    </w:p>
+    <w:p>
+      <w:pPr>
+        <w:rPr>
+          <w:rFonts w:hint="default" w:ascii="Times New Roman" w:hAnsi="Times New Roman" w:cs="Times New Roman"/>
+          <w:sz w:val="24"/>
+          <w:szCs w:val="24"/>
         </w:rPr>
       </w:pPr>
     </w:p>
@@ -7926,10 +7933,10 @@
           <wp:anchor distT="0" distB="0" distL="114300" distR="114300" simplePos="0" relativeHeight="251662336" behindDoc="1" locked="0" layoutInCell="1" allowOverlap="1">
             <wp:simplePos x="0" y="0"/>
             <wp:positionH relativeFrom="column">
-              <wp:posOffset>535305</wp:posOffset>
+              <wp:posOffset>635635</wp:posOffset>
             </wp:positionH>
             <wp:positionV relativeFrom="paragraph">
-              <wp:posOffset>277495</wp:posOffset>
+              <wp:posOffset>138430</wp:posOffset>
             </wp:positionV>
             <wp:extent cx="3519170" cy="2120265"/>
             <wp:effectExtent l="0" t="0" r="5080" b="13335"/>
@@ -7974,6 +7981,1500 @@
           </wp:anchor>
         </w:drawing>
       </w:r>
+    </w:p>
+    <w:p>
+      <w:pPr>
+        <w:rPr>
+          <w:rFonts w:hint="default" w:ascii="Times New Roman" w:hAnsi="Times New Roman" w:cs="Times New Roman"/>
+          <w:sz w:val="24"/>
+          <w:szCs w:val="24"/>
+        </w:rPr>
+      </w:pPr>
+    </w:p>
+    <w:p>
+      <w:pPr>
+        <w:rPr>
+          <w:rFonts w:hint="default" w:ascii="Times New Roman" w:hAnsi="Times New Roman" w:cs="Times New Roman"/>
+          <w:sz w:val="24"/>
+          <w:szCs w:val="24"/>
+        </w:rPr>
+      </w:pPr>
+    </w:p>
+    <w:p>
+      <w:pPr>
+        <w:rPr>
+          <w:rFonts w:hint="default" w:ascii="Times New Roman" w:hAnsi="Times New Roman" w:cs="Times New Roman"/>
+          <w:sz w:val="24"/>
+          <w:szCs w:val="24"/>
+        </w:rPr>
+      </w:pPr>
+    </w:p>
+    <w:p>
+      <w:pPr>
+        <w:rPr>
+          <w:rFonts w:hint="default" w:ascii="Times New Roman" w:hAnsi="Times New Roman" w:cs="Times New Roman"/>
+          <w:sz w:val="24"/>
+          <w:szCs w:val="24"/>
+        </w:rPr>
+      </w:pPr>
+    </w:p>
+    <w:p>
+      <w:pPr>
+        <w:rPr>
+          <w:rFonts w:hint="default" w:ascii="Times New Roman" w:hAnsi="Times New Roman" w:cs="Times New Roman"/>
+          <w:sz w:val="24"/>
+          <w:szCs w:val="24"/>
+        </w:rPr>
+      </w:pPr>
+    </w:p>
+    <w:p>
+      <w:pPr>
+        <w:rPr>
+          <w:rFonts w:hint="default" w:ascii="Times New Roman" w:hAnsi="Times New Roman" w:cs="Times New Roman"/>
+          <w:sz w:val="24"/>
+          <w:szCs w:val="24"/>
+        </w:rPr>
+      </w:pPr>
+    </w:p>
+    <w:p>
+      <w:pPr>
+        <w:rPr>
+          <w:rFonts w:hint="default" w:ascii="Times New Roman" w:hAnsi="Times New Roman" w:cs="Times New Roman"/>
+          <w:sz w:val="24"/>
+          <w:szCs w:val="24"/>
+        </w:rPr>
+      </w:pPr>
+    </w:p>
+    <w:p>
+      <w:pPr>
+        <w:rPr>
+          <w:rFonts w:hint="default" w:ascii="Times New Roman" w:hAnsi="Times New Roman" w:cs="Times New Roman"/>
+          <w:sz w:val="24"/>
+          <w:szCs w:val="24"/>
+        </w:rPr>
+      </w:pPr>
+    </w:p>
+    <w:p>
+      <w:pPr>
+        <w:rPr>
+          <w:rFonts w:hint="default" w:ascii="Times New Roman" w:hAnsi="Times New Roman" w:cs="Times New Roman"/>
+          <w:sz w:val="24"/>
+          <w:szCs w:val="24"/>
+        </w:rPr>
+      </w:pPr>
+    </w:p>
+    <w:p>
+      <w:pPr>
+        <w:rPr>
+          <w:rFonts w:hint="default" w:ascii="Times New Roman" w:hAnsi="Times New Roman" w:cs="Times New Roman"/>
+          <w:sz w:val="24"/>
+          <w:szCs w:val="24"/>
+        </w:rPr>
+      </w:pPr>
+    </w:p>
+    <w:p>
+      <w:pPr>
+        <w:rPr>
+          <w:rFonts w:hint="default" w:ascii="Times New Roman" w:hAnsi="Times New Roman" w:cs="Times New Roman"/>
+          <w:sz w:val="24"/>
+          <w:szCs w:val="24"/>
+        </w:rPr>
+      </w:pPr>
+    </w:p>
+    <w:p>
+      <w:pPr>
+        <w:rPr>
+          <w:rFonts w:hint="default" w:ascii="Times New Roman" w:hAnsi="Times New Roman" w:cs="Times New Roman"/>
+          <w:sz w:val="24"/>
+          <w:szCs w:val="24"/>
+        </w:rPr>
+      </w:pPr>
+    </w:p>
+    <w:p>
+      <w:pPr>
+        <w:rPr>
+          <w:rFonts w:hint="default" w:ascii="Times New Roman" w:hAnsi="Times New Roman" w:cs="Times New Roman"/>
+          <w:sz w:val="24"/>
+          <w:szCs w:val="24"/>
+        </w:rPr>
+      </w:pPr>
+    </w:p>
+    <w:p>
+      <w:pPr>
+        <w:rPr>
+          <w:rFonts w:hint="default" w:ascii="Times New Roman" w:hAnsi="Times New Roman" w:cs="Times New Roman"/>
+          <w:sz w:val="24"/>
+          <w:szCs w:val="24"/>
+        </w:rPr>
+      </w:pPr>
+    </w:p>
+    <w:p>
+      <w:pPr>
+        <w:rPr>
+          <w:rFonts w:hint="default" w:ascii="Times New Roman" w:hAnsi="Times New Roman" w:cs="Times New Roman"/>
+          <w:sz w:val="24"/>
+          <w:szCs w:val="24"/>
+        </w:rPr>
+      </w:pPr>
+    </w:p>
+    <w:p>
+      <w:pPr>
+        <w:rPr>
+          <w:rFonts w:hint="default" w:ascii="Times New Roman" w:hAnsi="Times New Roman" w:cs="Times New Roman"/>
+          <w:sz w:val="24"/>
+          <w:szCs w:val="24"/>
+        </w:rPr>
+      </w:pPr>
+    </w:p>
+    <w:p>
+      <w:pPr>
+        <w:rPr>
+          <w:rFonts w:hint="default" w:ascii="Times New Roman" w:hAnsi="Times New Roman" w:cs="Times New Roman"/>
+          <w:sz w:val="24"/>
+          <w:szCs w:val="24"/>
+        </w:rPr>
+      </w:pPr>
+    </w:p>
+    <w:p>
+      <w:pPr>
+        <w:rPr>
+          <w:rFonts w:hint="default" w:ascii="Times New Roman" w:hAnsi="Times New Roman" w:cs="Times New Roman"/>
+          <w:sz w:val="24"/>
+          <w:szCs w:val="24"/>
+        </w:rPr>
+      </w:pPr>
+    </w:p>
+    <w:p>
+      <w:pPr>
+        <w:rPr>
+          <w:rFonts w:hint="default" w:ascii="Times New Roman" w:hAnsi="Times New Roman" w:cs="Times New Roman"/>
+          <w:sz w:val="24"/>
+          <w:szCs w:val="24"/>
+        </w:rPr>
+      </w:pPr>
+    </w:p>
+    <w:p>
+      <w:pPr>
+        <w:rPr>
+          <w:rFonts w:hint="default" w:ascii="Times New Roman" w:hAnsi="Times New Roman" w:cs="Times New Roman"/>
+          <w:sz w:val="24"/>
+          <w:szCs w:val="24"/>
+        </w:rPr>
+      </w:pPr>
+    </w:p>
+    <w:p>
+      <w:pPr>
+        <w:rPr>
+          <w:rFonts w:hint="default" w:ascii="Times New Roman" w:hAnsi="Times New Roman" w:cs="Times New Roman"/>
+          <w:sz w:val="24"/>
+          <w:szCs w:val="24"/>
+        </w:rPr>
+      </w:pPr>
+    </w:p>
+    <w:p>
+      <w:pPr>
+        <w:rPr>
+          <w:rFonts w:hint="default" w:ascii="Times New Roman" w:hAnsi="Times New Roman" w:cs="Times New Roman"/>
+          <w:sz w:val="24"/>
+          <w:szCs w:val="24"/>
+        </w:rPr>
+      </w:pPr>
+    </w:p>
+    <w:p>
+      <w:pPr>
+        <w:rPr>
+          <w:rFonts w:hint="default" w:ascii="Times New Roman" w:hAnsi="Times New Roman" w:cs="Times New Roman"/>
+          <w:sz w:val="24"/>
+          <w:szCs w:val="24"/>
+        </w:rPr>
+      </w:pPr>
+    </w:p>
+    <w:p>
+      <w:pPr>
+        <w:rPr>
+          <w:rFonts w:hint="default" w:ascii="Times New Roman" w:hAnsi="Times New Roman" w:cs="Times New Roman"/>
+          <w:sz w:val="24"/>
+          <w:szCs w:val="24"/>
+        </w:rPr>
+      </w:pPr>
+    </w:p>
+    <w:p>
+      <w:pPr>
+        <w:rPr>
+          <w:rFonts w:hint="default" w:ascii="Times New Roman" w:hAnsi="Times New Roman" w:cs="Times New Roman"/>
+          <w:sz w:val="24"/>
+          <w:szCs w:val="24"/>
+        </w:rPr>
+      </w:pPr>
+    </w:p>
+    <w:p>
+      <w:pPr>
+        <w:rPr>
+          <w:rFonts w:hint="default" w:ascii="Times New Roman" w:hAnsi="Times New Roman" w:cs="Times New Roman"/>
+          <w:sz w:val="24"/>
+          <w:szCs w:val="24"/>
+        </w:rPr>
+      </w:pPr>
+    </w:p>
+    <w:p>
+      <w:pPr>
+        <w:rPr>
+          <w:rFonts w:hint="default" w:ascii="Times New Roman" w:hAnsi="Times New Roman" w:cs="Times New Roman"/>
+          <w:sz w:val="24"/>
+          <w:szCs w:val="24"/>
+        </w:rPr>
+      </w:pPr>
+    </w:p>
+    <w:p>
+      <w:pPr>
+        <w:rPr>
+          <w:rFonts w:hint="default" w:ascii="Times New Roman" w:hAnsi="Times New Roman" w:cs="Times New Roman"/>
+          <w:sz w:val="24"/>
+          <w:szCs w:val="24"/>
+        </w:rPr>
+      </w:pPr>
+    </w:p>
+    <w:p>
+      <w:pPr>
+        <w:rPr>
+          <w:rFonts w:hint="default" w:ascii="Times New Roman" w:hAnsi="Times New Roman" w:cs="Times New Roman"/>
+          <w:sz w:val="24"/>
+          <w:szCs w:val="24"/>
+        </w:rPr>
+      </w:pPr>
+    </w:p>
+    <w:p>
+      <w:pPr>
+        <w:rPr>
+          <w:rFonts w:hint="default" w:ascii="Times New Roman" w:hAnsi="Times New Roman" w:cs="Times New Roman"/>
+          <w:sz w:val="24"/>
+          <w:szCs w:val="24"/>
+        </w:rPr>
+      </w:pPr>
+    </w:p>
+    <w:p>
+      <w:pPr>
+        <w:rPr>
+          <w:rFonts w:hint="default" w:ascii="Times New Roman" w:hAnsi="Times New Roman" w:cs="Times New Roman"/>
+          <w:sz w:val="24"/>
+          <w:szCs w:val="24"/>
+        </w:rPr>
+      </w:pPr>
+    </w:p>
+    <w:p>
+      <w:pPr>
+        <w:rPr>
+          <w:rFonts w:hint="default" w:ascii="Times New Roman" w:hAnsi="Times New Roman" w:cs="Times New Roman"/>
+          <w:sz w:val="24"/>
+          <w:szCs w:val="24"/>
+        </w:rPr>
+      </w:pPr>
+    </w:p>
+    <w:p>
+      <w:pPr>
+        <w:rPr>
+          <w:rFonts w:hint="default" w:ascii="Times New Roman" w:hAnsi="Times New Roman" w:cs="Times New Roman"/>
+          <w:sz w:val="24"/>
+          <w:szCs w:val="24"/>
+        </w:rPr>
+      </w:pPr>
+    </w:p>
+    <w:p>
+      <w:pPr>
+        <w:rPr>
+          <w:rFonts w:hint="default" w:ascii="Times New Roman" w:hAnsi="Times New Roman" w:cs="Times New Roman"/>
+          <w:sz w:val="24"/>
+          <w:szCs w:val="24"/>
+        </w:rPr>
+      </w:pPr>
+    </w:p>
+    <w:p>
+      <w:pPr>
+        <w:rPr>
+          <w:rFonts w:hint="default" w:ascii="Times New Roman" w:hAnsi="Times New Roman" w:cs="Times New Roman"/>
+          <w:sz w:val="24"/>
+          <w:szCs w:val="24"/>
+        </w:rPr>
+      </w:pPr>
+    </w:p>
+    <w:p>
+      <w:pPr>
+        <w:rPr>
+          <w:rFonts w:hint="default" w:ascii="Times New Roman" w:hAnsi="Times New Roman" w:cs="Times New Roman"/>
+          <w:sz w:val="24"/>
+          <w:szCs w:val="24"/>
+        </w:rPr>
+      </w:pPr>
+    </w:p>
+    <w:p>
+      <w:pPr>
+        <w:rPr>
+          <w:rFonts w:hint="default" w:ascii="Times New Roman" w:hAnsi="Times New Roman" w:cs="Times New Roman"/>
+          <w:sz w:val="24"/>
+          <w:szCs w:val="24"/>
+        </w:rPr>
+      </w:pPr>
+    </w:p>
+    <w:p>
+      <w:pPr>
+        <w:rPr>
+          <w:rFonts w:hint="default" w:ascii="Times New Roman" w:hAnsi="Times New Roman" w:cs="Times New Roman"/>
+          <w:sz w:val="24"/>
+          <w:szCs w:val="24"/>
+        </w:rPr>
+      </w:pPr>
+    </w:p>
+    <w:p>
+      <w:pPr>
+        <w:rPr>
+          <w:rFonts w:hint="default" w:ascii="Times New Roman" w:hAnsi="Times New Roman" w:cs="Times New Roman"/>
+          <w:sz w:val="24"/>
+          <w:szCs w:val="24"/>
+        </w:rPr>
+      </w:pPr>
+    </w:p>
+    <w:p>
+      <w:pPr>
+        <w:rPr>
+          <w:rFonts w:hint="default" w:ascii="Times New Roman" w:hAnsi="Times New Roman" w:cs="Times New Roman"/>
+          <w:sz w:val="24"/>
+          <w:szCs w:val="24"/>
+        </w:rPr>
+      </w:pPr>
+    </w:p>
+    <w:p>
+      <w:pPr>
+        <w:rPr>
+          <w:rFonts w:hint="default" w:ascii="Times New Roman" w:hAnsi="Times New Roman" w:cs="Times New Roman"/>
+          <w:sz w:val="24"/>
+          <w:szCs w:val="24"/>
+        </w:rPr>
+      </w:pPr>
+    </w:p>
+    <w:p>
+      <w:pPr>
+        <w:rPr>
+          <w:rFonts w:hint="default" w:ascii="Times New Roman" w:hAnsi="Times New Roman" w:cs="Times New Roman"/>
+          <w:b/>
+          <w:bCs/>
+          <w:sz w:val="28"/>
+          <w:szCs w:val="28"/>
+          <w:u w:val="single"/>
+          <w:lang w:val="en-US"/>
+        </w:rPr>
+      </w:pPr>
+      <w:r>
+        <w:rPr>
+          <w:rFonts w:hint="default" w:ascii="Times New Roman" w:hAnsi="Times New Roman" w:cs="Times New Roman"/>
+          <w:b/>
+          <w:bCs/>
+          <w:sz w:val="28"/>
+          <w:szCs w:val="28"/>
+          <w:u w:val="single"/>
+          <w:lang w:val="en-US"/>
+        </w:rPr>
+        <w:t>L</w:t>
+      </w:r>
+      <w:r>
+        <w:rPr>
+          <w:rFonts w:hint="default" w:ascii="Times New Roman" w:hAnsi="Times New Roman" w:cs="Times New Roman"/>
+          <w:b/>
+          <w:bCs/>
+          <w:sz w:val="28"/>
+          <w:szCs w:val="28"/>
+          <w:u w:val="single"/>
+        </w:rPr>
+        <w:t xml:space="preserve">ab </w:t>
+      </w:r>
+      <w:r>
+        <w:rPr>
+          <w:rFonts w:hint="default" w:ascii="Times New Roman" w:hAnsi="Times New Roman" w:cs="Times New Roman"/>
+          <w:b/>
+          <w:bCs/>
+          <w:sz w:val="28"/>
+          <w:szCs w:val="28"/>
+          <w:u w:val="single"/>
+          <w:lang w:val="en-US"/>
+        </w:rPr>
+        <w:t>7 :</w:t>
+      </w:r>
+    </w:p>
+    <w:p>
+      <w:pPr>
+        <w:keepNext w:val="0"/>
+        <w:keepLines w:val="0"/>
+        <w:widowControl/>
+        <w:suppressLineNumbers w:val="0"/>
+        <w:jc w:val="both"/>
+        <w:rPr>
+          <w:rFonts w:hint="default" w:ascii="Times New Roman" w:hAnsi="Times New Roman" w:cs="Times New Roman"/>
+          <w:b/>
+          <w:bCs/>
+          <w:sz w:val="28"/>
+          <w:szCs w:val="28"/>
+          <w:lang w:val="en-US"/>
+        </w:rPr>
+      </w:pPr>
+      <w:r>
+        <w:rPr>
+          <w:rFonts w:hint="default" w:ascii="Times New Roman" w:hAnsi="Times New Roman" w:eastAsia="CIDFont" w:cs="Times New Roman"/>
+          <w:b/>
+          <w:bCs/>
+          <w:color w:val="000000"/>
+          <w:kern w:val="0"/>
+          <w:sz w:val="28"/>
+          <w:szCs w:val="28"/>
+          <w:lang w:val="en-US" w:eastAsia="zh-CN" w:bidi="ar"/>
+        </w:rPr>
+        <w:t xml:space="preserve">Implement </w:t>
+      </w:r>
+      <w:r>
+        <w:rPr>
+          <w:rFonts w:hint="default" w:ascii="Times New Roman" w:hAnsi="Times New Roman" w:eastAsia="Times New Roman" w:cs="Times New Roman"/>
+          <w:b/>
+          <w:bCs/>
+          <w:sz w:val="28"/>
+          <w:szCs w:val="28"/>
+        </w:rPr>
+        <w:t>K_fold cross validation for RandomForest Classification</w:t>
+      </w:r>
+      <w:r>
+        <w:rPr>
+          <w:rFonts w:hint="default" w:ascii="Times New Roman" w:hAnsi="Times New Roman" w:eastAsia="Times New Roman" w:cs="Times New Roman"/>
+          <w:b/>
+          <w:bCs/>
+          <w:color w:val="auto"/>
+          <w:sz w:val="28"/>
+          <w:szCs w:val="28"/>
+          <w:lang w:val="en-US"/>
+        </w:rPr>
+        <w:t xml:space="preserve"> </w:t>
+      </w:r>
+      <w:r>
+        <w:rPr>
+          <w:rFonts w:hint="default" w:ascii="Times New Roman" w:hAnsi="Times New Roman" w:eastAsia="CIDFont" w:cs="Times New Roman"/>
+          <w:b/>
+          <w:bCs/>
+          <w:color w:val="000000"/>
+          <w:kern w:val="0"/>
+          <w:sz w:val="28"/>
+          <w:szCs w:val="28"/>
+          <w:lang w:val="en-US" w:eastAsia="zh-CN" w:bidi="ar"/>
+        </w:rPr>
+        <w:t xml:space="preserve">on a dataset and evaluate its performance by Visualizing Confusion matrix. </w:t>
+      </w:r>
+    </w:p>
+    <w:p>
+      <w:pPr>
+        <w:rPr>
+          <w:rFonts w:hint="default" w:ascii="Times New Roman" w:hAnsi="Times New Roman" w:cs="Times New Roman"/>
+          <w:b/>
+          <w:bCs/>
+          <w:sz w:val="24"/>
+          <w:szCs w:val="24"/>
+          <w:u w:val="single"/>
+          <w:lang w:val="en-US"/>
+        </w:rPr>
+      </w:pPr>
+    </w:p>
+    <w:p>
+      <w:pPr>
+        <w:rPr>
+          <w:rFonts w:hint="default" w:ascii="Times New Roman" w:hAnsi="Times New Roman" w:cs="Times New Roman"/>
+          <w:b/>
+          <w:bCs/>
+          <w:sz w:val="28"/>
+          <w:szCs w:val="28"/>
+          <w:u w:val="single"/>
+          <w:lang w:val="en-US"/>
+        </w:rPr>
+      </w:pPr>
+      <w:r>
+        <w:rPr>
+          <w:rFonts w:hint="default" w:ascii="Times New Roman" w:hAnsi="Times New Roman" w:cs="Times New Roman"/>
+          <w:b/>
+          <w:bCs/>
+          <w:sz w:val="28"/>
+          <w:szCs w:val="28"/>
+          <w:u w:val="single"/>
+          <w:lang w:val="en-US"/>
+        </w:rPr>
+        <w:t xml:space="preserve">Code: </w:t>
+      </w:r>
+    </w:p>
+    <w:p>
+      <w:pPr>
+        <w:rPr>
+          <w:rFonts w:hint="default" w:ascii="Times New Roman" w:hAnsi="Times New Roman" w:cs="Times New Roman"/>
+          <w:sz w:val="24"/>
+          <w:szCs w:val="24"/>
+        </w:rPr>
+      </w:pPr>
+    </w:p>
+    <w:p>
+      <w:pPr>
+        <w:rPr>
+          <w:rFonts w:hint="default" w:ascii="Times New Roman" w:hAnsi="Times New Roman" w:eastAsia="Times New Roman" w:cs="Times New Roman"/>
+          <w:sz w:val="24"/>
+          <w:szCs w:val="24"/>
+        </w:rPr>
+      </w:pPr>
+      <w:r>
+        <w:rPr>
+          <w:rFonts w:hint="default" w:ascii="Times New Roman" w:hAnsi="Times New Roman" w:eastAsia="Times New Roman" w:cs="Times New Roman"/>
+          <w:sz w:val="24"/>
+          <w:szCs w:val="24"/>
+        </w:rPr>
+        <w:t>#K_fold cross validation for RandomForest Classification</w:t>
+      </w:r>
+    </w:p>
+    <w:p>
+      <w:pPr>
+        <w:rPr>
+          <w:rFonts w:hint="default" w:ascii="Times New Roman" w:hAnsi="Times New Roman" w:eastAsia="Times New Roman" w:cs="Times New Roman"/>
+          <w:sz w:val="24"/>
+          <w:szCs w:val="24"/>
+        </w:rPr>
+      </w:pPr>
+      <w:bookmarkStart w:id="0" w:name="_GoBack"/>
+      <w:bookmarkEnd w:id="0"/>
+    </w:p>
+    <w:p>
+      <w:pPr>
+        <w:rPr>
+          <w:rFonts w:hint="default" w:ascii="Times New Roman" w:hAnsi="Times New Roman" w:eastAsia="Times New Roman" w:cs="Times New Roman"/>
+          <w:sz w:val="24"/>
+          <w:szCs w:val="24"/>
+        </w:rPr>
+      </w:pPr>
+      <w:r>
+        <w:rPr>
+          <w:rFonts w:hint="default" w:ascii="Times New Roman" w:hAnsi="Times New Roman" w:eastAsia="Times New Roman" w:cs="Times New Roman"/>
+          <w:sz w:val="24"/>
+          <w:szCs w:val="24"/>
+        </w:rPr>
+        <w:t>import numpy as np</w:t>
+      </w:r>
+    </w:p>
+    <w:p>
+      <w:pPr>
+        <w:rPr>
+          <w:rFonts w:hint="default" w:ascii="Times New Roman" w:hAnsi="Times New Roman" w:eastAsia="Times New Roman" w:cs="Times New Roman"/>
+          <w:sz w:val="24"/>
+          <w:szCs w:val="24"/>
+        </w:rPr>
+      </w:pPr>
+      <w:r>
+        <w:rPr>
+          <w:rFonts w:hint="default" w:ascii="Times New Roman" w:hAnsi="Times New Roman" w:eastAsia="Times New Roman" w:cs="Times New Roman"/>
+          <w:sz w:val="24"/>
+          <w:szCs w:val="24"/>
+        </w:rPr>
+        <w:t>import matplotlib.pyplot as plt</w:t>
+      </w:r>
+    </w:p>
+    <w:p>
+      <w:pPr>
+        <w:rPr>
+          <w:rFonts w:hint="default" w:ascii="Times New Roman" w:hAnsi="Times New Roman" w:eastAsia="Times New Roman" w:cs="Times New Roman"/>
+          <w:sz w:val="24"/>
+          <w:szCs w:val="24"/>
+        </w:rPr>
+      </w:pPr>
+      <w:r>
+        <w:rPr>
+          <w:rFonts w:hint="default" w:ascii="Times New Roman" w:hAnsi="Times New Roman" w:eastAsia="Times New Roman" w:cs="Times New Roman"/>
+          <w:sz w:val="24"/>
+          <w:szCs w:val="24"/>
+        </w:rPr>
+        <w:t>import pandas as pd</w:t>
+      </w:r>
+    </w:p>
+    <w:p>
+      <w:pPr>
+        <w:rPr>
+          <w:rFonts w:hint="default" w:ascii="Times New Roman" w:hAnsi="Times New Roman" w:eastAsia="Times New Roman" w:cs="Times New Roman"/>
+          <w:sz w:val="24"/>
+          <w:szCs w:val="24"/>
+        </w:rPr>
+      </w:pPr>
+      <w:r>
+        <w:rPr>
+          <w:rFonts w:hint="default" w:ascii="Times New Roman" w:hAnsi="Times New Roman" w:eastAsia="Times New Roman" w:cs="Times New Roman"/>
+          <w:sz w:val="24"/>
+          <w:szCs w:val="24"/>
+        </w:rPr>
+        <w:t>import matplotlib.pyplot as plt</w:t>
+      </w:r>
+    </w:p>
+    <w:p>
+      <w:pPr>
+        <w:rPr>
+          <w:rFonts w:hint="default" w:ascii="Times New Roman" w:hAnsi="Times New Roman" w:eastAsia="Times New Roman" w:cs="Times New Roman"/>
+          <w:sz w:val="24"/>
+          <w:szCs w:val="24"/>
+        </w:rPr>
+      </w:pPr>
+      <w:r>
+        <w:rPr>
+          <w:rFonts w:hint="default" w:ascii="Times New Roman" w:hAnsi="Times New Roman" w:eastAsia="Times New Roman" w:cs="Times New Roman"/>
+          <w:sz w:val="24"/>
+          <w:szCs w:val="24"/>
+        </w:rPr>
+        <w:t>import seaborn as sns</w:t>
+      </w:r>
+    </w:p>
+    <w:p>
+      <w:pPr>
+        <w:rPr>
+          <w:rFonts w:hint="default" w:ascii="Times New Roman" w:hAnsi="Times New Roman" w:eastAsia="Times New Roman" w:cs="Times New Roman"/>
+          <w:sz w:val="24"/>
+          <w:szCs w:val="24"/>
+        </w:rPr>
+      </w:pPr>
+    </w:p>
+    <w:p>
+      <w:pPr>
+        <w:rPr>
+          <w:rFonts w:hint="default" w:ascii="Times New Roman" w:hAnsi="Times New Roman" w:eastAsia="Times New Roman" w:cs="Times New Roman"/>
+          <w:sz w:val="24"/>
+          <w:szCs w:val="24"/>
+        </w:rPr>
+      </w:pPr>
+      <w:r>
+        <w:rPr>
+          <w:rFonts w:hint="default" w:ascii="Times New Roman" w:hAnsi="Times New Roman" w:eastAsia="Times New Roman" w:cs="Times New Roman"/>
+          <w:sz w:val="24"/>
+          <w:szCs w:val="24"/>
+        </w:rPr>
+        <w:t>from sklearn.datasets import load_iris</w:t>
+      </w:r>
+    </w:p>
+    <w:p>
+      <w:pPr>
+        <w:rPr>
+          <w:rFonts w:hint="default" w:ascii="Times New Roman" w:hAnsi="Times New Roman" w:eastAsia="Times New Roman" w:cs="Times New Roman"/>
+          <w:sz w:val="24"/>
+          <w:szCs w:val="24"/>
+        </w:rPr>
+      </w:pPr>
+      <w:r>
+        <w:rPr>
+          <w:rFonts w:hint="default" w:ascii="Times New Roman" w:hAnsi="Times New Roman" w:eastAsia="Times New Roman" w:cs="Times New Roman"/>
+          <w:sz w:val="24"/>
+          <w:szCs w:val="24"/>
+        </w:rPr>
+        <w:t>from sklearn.model_selection import cross_val_score,cross_val_predict,KFold</w:t>
+      </w:r>
+    </w:p>
+    <w:p>
+      <w:pPr>
+        <w:rPr>
+          <w:rFonts w:hint="default" w:ascii="Times New Roman" w:hAnsi="Times New Roman" w:eastAsia="Times New Roman" w:cs="Times New Roman"/>
+          <w:sz w:val="24"/>
+          <w:szCs w:val="24"/>
+        </w:rPr>
+      </w:pPr>
+      <w:r>
+        <w:rPr>
+          <w:rFonts w:hint="default" w:ascii="Times New Roman" w:hAnsi="Times New Roman" w:eastAsia="Times New Roman" w:cs="Times New Roman"/>
+          <w:sz w:val="24"/>
+          <w:szCs w:val="24"/>
+        </w:rPr>
+        <w:t>from sklearn.ensemble import RandomForestClassifier</w:t>
+      </w:r>
+    </w:p>
+    <w:p>
+      <w:pPr>
+        <w:rPr>
+          <w:rFonts w:hint="default" w:ascii="Times New Roman" w:hAnsi="Times New Roman" w:eastAsia="Times New Roman" w:cs="Times New Roman"/>
+          <w:sz w:val="24"/>
+          <w:szCs w:val="24"/>
+        </w:rPr>
+      </w:pPr>
+      <w:r>
+        <w:rPr>
+          <w:rFonts w:hint="default" w:ascii="Times New Roman" w:hAnsi="Times New Roman" w:eastAsia="Times New Roman" w:cs="Times New Roman"/>
+          <w:sz w:val="24"/>
+          <w:szCs w:val="24"/>
+        </w:rPr>
+        <w:t>from sklearn.metrics import confusion_matrix,classification_report,accuracy_score</w:t>
+      </w:r>
+    </w:p>
+    <w:p>
+      <w:pPr>
+        <w:rPr>
+          <w:rFonts w:hint="default" w:ascii="Times New Roman" w:hAnsi="Times New Roman" w:cs="Times New Roman"/>
+          <w:sz w:val="24"/>
+          <w:szCs w:val="24"/>
+        </w:rPr>
+      </w:pPr>
+    </w:p>
+    <w:p>
+      <w:pPr>
+        <w:rPr>
+          <w:rFonts w:hint="default" w:ascii="Times New Roman" w:hAnsi="Times New Roman" w:eastAsia="Times New Roman" w:cs="Times New Roman"/>
+          <w:sz w:val="24"/>
+          <w:szCs w:val="24"/>
+        </w:rPr>
+      </w:pPr>
+      <w:r>
+        <w:rPr>
+          <w:rFonts w:hint="default" w:ascii="Times New Roman" w:hAnsi="Times New Roman" w:eastAsia="Times New Roman" w:cs="Times New Roman"/>
+          <w:sz w:val="24"/>
+          <w:szCs w:val="24"/>
+        </w:rPr>
+        <w:t>#load Dataset</w:t>
+      </w:r>
+    </w:p>
+    <w:p>
+      <w:pPr>
+        <w:rPr>
+          <w:rFonts w:hint="default" w:ascii="Times New Roman" w:hAnsi="Times New Roman" w:eastAsia="Times New Roman" w:cs="Times New Roman"/>
+          <w:sz w:val="24"/>
+          <w:szCs w:val="24"/>
+        </w:rPr>
+      </w:pPr>
+      <w:r>
+        <w:rPr>
+          <w:rFonts w:hint="default" w:ascii="Times New Roman" w:hAnsi="Times New Roman" w:eastAsia="Times New Roman" w:cs="Times New Roman"/>
+          <w:sz w:val="24"/>
+          <w:szCs w:val="24"/>
+        </w:rPr>
+        <w:t>dataset = load_iris()</w:t>
+      </w:r>
+    </w:p>
+    <w:p>
+      <w:pPr>
+        <w:rPr>
+          <w:rFonts w:hint="default" w:ascii="Times New Roman" w:hAnsi="Times New Roman" w:eastAsia="Times New Roman" w:cs="Times New Roman"/>
+          <w:sz w:val="24"/>
+          <w:szCs w:val="24"/>
+        </w:rPr>
+      </w:pPr>
+      <w:r>
+        <w:rPr>
+          <w:rFonts w:hint="default" w:ascii="Times New Roman" w:hAnsi="Times New Roman" w:eastAsia="Times New Roman" w:cs="Times New Roman"/>
+          <w:sz w:val="24"/>
+          <w:szCs w:val="24"/>
+        </w:rPr>
+        <w:t>x = dataset.data</w:t>
+      </w:r>
+    </w:p>
+    <w:p>
+      <w:pPr>
+        <w:rPr>
+          <w:rFonts w:hint="default" w:ascii="Times New Roman" w:hAnsi="Times New Roman" w:eastAsia="Times New Roman" w:cs="Times New Roman"/>
+          <w:sz w:val="24"/>
+          <w:szCs w:val="24"/>
+        </w:rPr>
+      </w:pPr>
+      <w:r>
+        <w:rPr>
+          <w:rFonts w:hint="default" w:ascii="Times New Roman" w:hAnsi="Times New Roman" w:eastAsia="Times New Roman" w:cs="Times New Roman"/>
+          <w:sz w:val="24"/>
+          <w:szCs w:val="24"/>
+        </w:rPr>
+        <w:t>y = dataset.target</w:t>
+      </w:r>
+    </w:p>
+    <w:p>
+      <w:pPr>
+        <w:rPr>
+          <w:rFonts w:hint="default" w:ascii="Times New Roman" w:hAnsi="Times New Roman" w:cs="Times New Roman"/>
+          <w:sz w:val="24"/>
+          <w:szCs w:val="24"/>
+        </w:rPr>
+      </w:pPr>
+    </w:p>
+    <w:p>
+      <w:pPr>
+        <w:rPr>
+          <w:rFonts w:hint="default" w:ascii="Times New Roman" w:hAnsi="Times New Roman" w:eastAsia="Times New Roman" w:cs="Times New Roman"/>
+          <w:sz w:val="24"/>
+          <w:szCs w:val="24"/>
+        </w:rPr>
+      </w:pPr>
+      <w:r>
+        <w:rPr>
+          <w:rFonts w:hint="default" w:ascii="Times New Roman" w:hAnsi="Times New Roman" w:eastAsia="Times New Roman" w:cs="Times New Roman"/>
+          <w:sz w:val="24"/>
+          <w:szCs w:val="24"/>
+        </w:rPr>
+        <w:t>#initialize model</w:t>
+      </w:r>
+    </w:p>
+    <w:p>
+      <w:pPr>
+        <w:rPr>
+          <w:rFonts w:hint="default" w:ascii="Times New Roman" w:hAnsi="Times New Roman" w:eastAsia="Times New Roman" w:cs="Times New Roman"/>
+          <w:sz w:val="24"/>
+          <w:szCs w:val="24"/>
+        </w:rPr>
+      </w:pPr>
+      <w:r>
+        <w:rPr>
+          <w:rFonts w:hint="default" w:ascii="Times New Roman" w:hAnsi="Times New Roman" w:eastAsia="Times New Roman" w:cs="Times New Roman"/>
+          <w:sz w:val="24"/>
+          <w:szCs w:val="24"/>
+        </w:rPr>
+        <w:t>rf_model = RandomForestClassifier(n_estimators=100)</w:t>
+      </w:r>
+    </w:p>
+    <w:p>
+      <w:pPr>
+        <w:rPr>
+          <w:rFonts w:hint="default" w:ascii="Times New Roman" w:hAnsi="Times New Roman" w:cs="Times New Roman"/>
+          <w:sz w:val="24"/>
+          <w:szCs w:val="24"/>
+        </w:rPr>
+      </w:pPr>
+    </w:p>
+    <w:p>
+      <w:pPr>
+        <w:rPr>
+          <w:rFonts w:hint="default" w:ascii="Times New Roman" w:hAnsi="Times New Roman" w:eastAsia="Times New Roman" w:cs="Times New Roman"/>
+          <w:sz w:val="24"/>
+          <w:szCs w:val="24"/>
+        </w:rPr>
+      </w:pPr>
+      <w:r>
+        <w:rPr>
+          <w:rFonts w:hint="default" w:ascii="Times New Roman" w:hAnsi="Times New Roman" w:eastAsia="Times New Roman" w:cs="Times New Roman"/>
+          <w:sz w:val="24"/>
+          <w:szCs w:val="24"/>
+        </w:rPr>
+        <w:t>#k_fold cross validation</w:t>
+      </w:r>
+    </w:p>
+    <w:p>
+      <w:pPr>
+        <w:rPr>
+          <w:rFonts w:hint="default" w:ascii="Times New Roman" w:hAnsi="Times New Roman" w:eastAsia="Times New Roman" w:cs="Times New Roman"/>
+          <w:sz w:val="24"/>
+          <w:szCs w:val="24"/>
+        </w:rPr>
+      </w:pPr>
+      <w:r>
+        <w:rPr>
+          <w:rFonts w:hint="default" w:ascii="Times New Roman" w:hAnsi="Times New Roman" w:eastAsia="Times New Roman" w:cs="Times New Roman"/>
+          <w:sz w:val="24"/>
+          <w:szCs w:val="24"/>
+        </w:rPr>
+        <w:t>kf = KFold(n_splits=5, shuffle=True, random_state=42)</w:t>
+      </w:r>
+    </w:p>
+    <w:p>
+      <w:pPr>
+        <w:rPr>
+          <w:rFonts w:hint="default" w:ascii="Times New Roman" w:hAnsi="Times New Roman" w:eastAsia="Times New Roman" w:cs="Times New Roman"/>
+          <w:sz w:val="24"/>
+          <w:szCs w:val="24"/>
+        </w:rPr>
+      </w:pPr>
+      <w:r>
+        <w:rPr>
+          <w:rFonts w:hint="default" w:ascii="Times New Roman" w:hAnsi="Times New Roman" w:eastAsia="Times New Roman" w:cs="Times New Roman"/>
+          <w:sz w:val="24"/>
+          <w:szCs w:val="24"/>
+        </w:rPr>
+        <w:t>cv_results = cross_val_score(rf_model, x, y, cv=kf, scoring='accuracy')</w:t>
+      </w:r>
+    </w:p>
+    <w:p>
+      <w:pPr>
+        <w:rPr>
+          <w:rFonts w:hint="default" w:ascii="Times New Roman" w:hAnsi="Times New Roman" w:eastAsia="Times New Roman" w:cs="Times New Roman"/>
+          <w:sz w:val="24"/>
+          <w:szCs w:val="24"/>
+        </w:rPr>
+      </w:pPr>
+      <w:r>
+        <w:rPr>
+          <w:rFonts w:hint="default" w:ascii="Times New Roman" w:hAnsi="Times New Roman" w:eastAsia="Times New Roman" w:cs="Times New Roman"/>
+          <w:sz w:val="24"/>
+          <w:szCs w:val="24"/>
+        </w:rPr>
+        <w:t>print(cv_results)</w:t>
+      </w:r>
+    </w:p>
+    <w:p>
+      <w:pPr>
+        <w:rPr>
+          <w:rFonts w:hint="default" w:ascii="Times New Roman" w:hAnsi="Times New Roman" w:eastAsia="Times New Roman" w:cs="Times New Roman"/>
+          <w:sz w:val="24"/>
+          <w:szCs w:val="24"/>
+        </w:rPr>
+      </w:pPr>
+    </w:p>
+    <w:p>
+      <w:pPr>
+        <w:rPr>
+          <w:rFonts w:hint="default" w:ascii="Times New Roman" w:hAnsi="Times New Roman" w:eastAsia="Times New Roman" w:cs="Times New Roman"/>
+          <w:b/>
+          <w:sz w:val="24"/>
+          <w:szCs w:val="24"/>
+        </w:rPr>
+      </w:pPr>
+      <w:r>
+        <w:rPr>
+          <w:rFonts w:hint="default" w:ascii="Times New Roman" w:hAnsi="Times New Roman" w:cs="Times New Roman"/>
+          <w:b/>
+          <w:sz w:val="24"/>
+          <w:szCs w:val="24"/>
+        </w:rPr>
+        <w:t>Output :</w:t>
+      </w:r>
+    </w:p>
+    <w:p>
+      <w:pPr>
+        <w:rPr>
+          <w:rFonts w:hint="default" w:ascii="Times New Roman" w:hAnsi="Times New Roman" w:eastAsia="Times New Roman" w:cs="Times New Roman"/>
+          <w:sz w:val="24"/>
+          <w:szCs w:val="24"/>
+        </w:rPr>
+      </w:pPr>
+      <w:r>
+        <w:rPr>
+          <w:rFonts w:hint="default" w:ascii="Times New Roman" w:hAnsi="Times New Roman" w:eastAsia="Times New Roman" w:cs="Times New Roman"/>
+          <w:sz w:val="24"/>
+          <w:szCs w:val="24"/>
+        </w:rPr>
+        <w:t>[1.         0.96666667 0.93333333 0.93333333 0.96666667]</w:t>
+      </w:r>
+    </w:p>
+    <w:p>
+      <w:pPr>
+        <w:rPr>
+          <w:rFonts w:hint="default" w:ascii="Times New Roman" w:hAnsi="Times New Roman" w:cs="Times New Roman"/>
+          <w:sz w:val="24"/>
+          <w:szCs w:val="24"/>
+        </w:rPr>
+      </w:pPr>
+    </w:p>
+    <w:p>
+      <w:pPr>
+        <w:rPr>
+          <w:rFonts w:hint="default" w:ascii="Times New Roman" w:hAnsi="Times New Roman" w:eastAsia="Times New Roman" w:cs="Times New Roman"/>
+          <w:sz w:val="24"/>
+          <w:szCs w:val="24"/>
+        </w:rPr>
+      </w:pPr>
+      <w:r>
+        <w:rPr>
+          <w:rFonts w:hint="default" w:ascii="Times New Roman" w:hAnsi="Times New Roman" w:eastAsia="Times New Roman" w:cs="Times New Roman"/>
+          <w:sz w:val="24"/>
+          <w:szCs w:val="24"/>
+        </w:rPr>
+        <w:t>#prediction</w:t>
+      </w:r>
+    </w:p>
+    <w:p>
+      <w:pPr>
+        <w:rPr>
+          <w:rFonts w:hint="default" w:ascii="Times New Roman" w:hAnsi="Times New Roman" w:eastAsia="Times New Roman" w:cs="Times New Roman"/>
+          <w:sz w:val="24"/>
+          <w:szCs w:val="24"/>
+        </w:rPr>
+      </w:pPr>
+      <w:r>
+        <w:rPr>
+          <w:rFonts w:hint="default" w:ascii="Times New Roman" w:hAnsi="Times New Roman" w:eastAsia="Times New Roman" w:cs="Times New Roman"/>
+          <w:sz w:val="24"/>
+          <w:szCs w:val="24"/>
+        </w:rPr>
+        <w:t>y_pred = cross_val_predict(rf_model, x, y, cv=kf)</w:t>
+      </w:r>
+    </w:p>
+    <w:p>
+      <w:pPr>
+        <w:rPr>
+          <w:rFonts w:hint="default" w:ascii="Times New Roman" w:hAnsi="Times New Roman" w:cs="Times New Roman"/>
+          <w:sz w:val="24"/>
+          <w:szCs w:val="24"/>
+        </w:rPr>
+      </w:pPr>
+    </w:p>
+    <w:p>
+      <w:pPr>
+        <w:rPr>
+          <w:rFonts w:hint="default" w:ascii="Times New Roman" w:hAnsi="Times New Roman" w:eastAsia="Times New Roman" w:cs="Times New Roman"/>
+          <w:sz w:val="24"/>
+          <w:szCs w:val="24"/>
+        </w:rPr>
+      </w:pPr>
+      <w:r>
+        <w:rPr>
+          <w:rFonts w:hint="default" w:ascii="Times New Roman" w:hAnsi="Times New Roman" w:eastAsia="Times New Roman" w:cs="Times New Roman"/>
+          <w:sz w:val="24"/>
+          <w:szCs w:val="24"/>
+        </w:rPr>
+        <w:t>#Evaluation matric</w:t>
+      </w:r>
+    </w:p>
+    <w:p>
+      <w:pPr>
+        <w:rPr>
+          <w:rFonts w:hint="default" w:ascii="Times New Roman" w:hAnsi="Times New Roman" w:eastAsia="Times New Roman" w:cs="Times New Roman"/>
+          <w:sz w:val="24"/>
+          <w:szCs w:val="24"/>
+        </w:rPr>
+      </w:pPr>
+      <w:r>
+        <w:rPr>
+          <w:rFonts w:hint="default" w:ascii="Times New Roman" w:hAnsi="Times New Roman" w:eastAsia="Times New Roman" w:cs="Times New Roman"/>
+          <w:sz w:val="24"/>
+          <w:szCs w:val="24"/>
+        </w:rPr>
+        <w:t>accuracy = accuracy_score(y, y_pred)*100</w:t>
+      </w:r>
+    </w:p>
+    <w:p>
+      <w:pPr>
+        <w:rPr>
+          <w:rFonts w:hint="default" w:ascii="Times New Roman" w:hAnsi="Times New Roman" w:eastAsia="Times New Roman" w:cs="Times New Roman"/>
+          <w:sz w:val="24"/>
+          <w:szCs w:val="24"/>
+        </w:rPr>
+      </w:pPr>
+      <w:r>
+        <w:rPr>
+          <w:rFonts w:hint="default" w:ascii="Times New Roman" w:hAnsi="Times New Roman" w:eastAsia="Times New Roman" w:cs="Times New Roman"/>
+          <w:sz w:val="24"/>
+          <w:szCs w:val="24"/>
+        </w:rPr>
+        <w:t>confusion_mat = confusion_matrix(y, y_pred)</w:t>
+      </w:r>
+    </w:p>
+    <w:p>
+      <w:pPr>
+        <w:rPr>
+          <w:rFonts w:hint="default" w:ascii="Times New Roman" w:hAnsi="Times New Roman" w:eastAsia="Times New Roman" w:cs="Times New Roman"/>
+          <w:sz w:val="24"/>
+          <w:szCs w:val="24"/>
+        </w:rPr>
+      </w:pPr>
+      <w:r>
+        <w:rPr>
+          <w:rFonts w:hint="default" w:ascii="Times New Roman" w:hAnsi="Times New Roman" w:eastAsia="Times New Roman" w:cs="Times New Roman"/>
+          <w:sz w:val="24"/>
+          <w:szCs w:val="24"/>
+        </w:rPr>
+        <w:t>classification_rep = classification_report(y, y_pred)</w:t>
+      </w:r>
+    </w:p>
+    <w:p>
+      <w:pPr>
+        <w:rPr>
+          <w:rFonts w:hint="default" w:ascii="Times New Roman" w:hAnsi="Times New Roman" w:eastAsia="Times New Roman" w:cs="Times New Roman"/>
+          <w:sz w:val="24"/>
+          <w:szCs w:val="24"/>
+        </w:rPr>
+      </w:pPr>
+      <w:r>
+        <w:rPr>
+          <w:rFonts w:hint="default" w:ascii="Times New Roman" w:hAnsi="Times New Roman" w:eastAsia="Times New Roman" w:cs="Times New Roman"/>
+          <w:sz w:val="24"/>
+          <w:szCs w:val="24"/>
+        </w:rPr>
+        <w:t>print("Accuracy:", accuracy)</w:t>
+      </w:r>
+    </w:p>
+    <w:p>
+      <w:pPr>
+        <w:rPr>
+          <w:rFonts w:hint="default" w:ascii="Times New Roman" w:hAnsi="Times New Roman" w:eastAsia="Times New Roman" w:cs="Times New Roman"/>
+          <w:sz w:val="24"/>
+          <w:szCs w:val="24"/>
+        </w:rPr>
+      </w:pPr>
+      <w:r>
+        <w:rPr>
+          <w:rFonts w:hint="default" w:ascii="Times New Roman" w:hAnsi="Times New Roman" w:eastAsia="Times New Roman" w:cs="Times New Roman"/>
+          <w:sz w:val="24"/>
+          <w:szCs w:val="24"/>
+        </w:rPr>
+        <w:t>print("Confusion Matrix:\n", confusion_mat)</w:t>
+      </w:r>
+    </w:p>
+    <w:p>
+      <w:pPr>
+        <w:rPr>
+          <w:rFonts w:hint="default" w:ascii="Times New Roman" w:hAnsi="Times New Roman" w:eastAsia="Times New Roman" w:cs="Times New Roman"/>
+          <w:sz w:val="24"/>
+          <w:szCs w:val="24"/>
+        </w:rPr>
+      </w:pPr>
+      <w:r>
+        <w:rPr>
+          <w:rFonts w:hint="default" w:ascii="Times New Roman" w:hAnsi="Times New Roman" w:eastAsia="Times New Roman" w:cs="Times New Roman"/>
+          <w:sz w:val="24"/>
+          <w:szCs w:val="24"/>
+        </w:rPr>
+        <w:t>print("Classification Report:\n", classification_rep)</w:t>
+      </w:r>
+    </w:p>
+    <w:p>
+      <w:pPr>
+        <w:rPr>
+          <w:rFonts w:hint="default" w:ascii="Times New Roman" w:hAnsi="Times New Roman" w:cs="Times New Roman"/>
+          <w:sz w:val="24"/>
+          <w:szCs w:val="24"/>
+        </w:rPr>
+      </w:pPr>
+    </w:p>
+    <w:p>
+      <w:pPr>
+        <w:rPr>
+          <w:rFonts w:hint="default" w:ascii="Times New Roman" w:hAnsi="Times New Roman" w:cs="Times New Roman"/>
+          <w:b/>
+          <w:sz w:val="24"/>
+          <w:szCs w:val="24"/>
+        </w:rPr>
+      </w:pPr>
+    </w:p>
+    <w:p>
+      <w:pPr>
+        <w:rPr>
+          <w:rFonts w:hint="default" w:ascii="Times New Roman" w:hAnsi="Times New Roman" w:eastAsia="Times New Roman" w:cs="Times New Roman"/>
+          <w:sz w:val="24"/>
+          <w:szCs w:val="24"/>
+        </w:rPr>
+      </w:pPr>
+      <w:r>
+        <w:rPr>
+          <w:rFonts w:hint="default" w:ascii="Times New Roman" w:hAnsi="Times New Roman" w:eastAsia="Times New Roman" w:cs="Times New Roman"/>
+          <w:sz w:val="24"/>
+          <w:szCs w:val="24"/>
+        </w:rPr>
+        <w:t>#Visualization using heatmap</w:t>
+      </w:r>
+    </w:p>
+    <w:p>
+      <w:pPr>
+        <w:rPr>
+          <w:rFonts w:hint="default" w:ascii="Times New Roman" w:hAnsi="Times New Roman" w:eastAsia="Times New Roman" w:cs="Times New Roman"/>
+          <w:sz w:val="24"/>
+          <w:szCs w:val="24"/>
+        </w:rPr>
+      </w:pPr>
+      <w:r>
+        <w:rPr>
+          <w:rFonts w:hint="default" w:ascii="Times New Roman" w:hAnsi="Times New Roman" w:eastAsia="Times New Roman" w:cs="Times New Roman"/>
+          <w:sz w:val="24"/>
+          <w:szCs w:val="24"/>
+        </w:rPr>
+        <w:t>plt.figure(figsize=(8, 6))</w:t>
+      </w:r>
+    </w:p>
+    <w:p>
+      <w:pPr>
+        <w:rPr>
+          <w:rFonts w:hint="default" w:ascii="Times New Roman" w:hAnsi="Times New Roman" w:eastAsia="Times New Roman" w:cs="Times New Roman"/>
+          <w:sz w:val="24"/>
+          <w:szCs w:val="24"/>
+        </w:rPr>
+      </w:pPr>
+      <w:r>
+        <w:rPr>
+          <w:rFonts w:hint="default" w:ascii="Times New Roman" w:hAnsi="Times New Roman" w:eastAsia="Times New Roman" w:cs="Times New Roman"/>
+          <w:sz w:val="24"/>
+          <w:szCs w:val="24"/>
+        </w:rPr>
+        <w:t>sns.heatmap(confusion_mat, annot=True, fmt='d', cmap='Blues', xticklabels=dataset.target_names, yticklabels=dataset.target_names)</w:t>
+      </w:r>
+    </w:p>
+    <w:p>
+      <w:pPr>
+        <w:rPr>
+          <w:rFonts w:hint="default" w:ascii="Times New Roman" w:hAnsi="Times New Roman" w:eastAsia="Times New Roman" w:cs="Times New Roman"/>
+          <w:sz w:val="24"/>
+          <w:szCs w:val="24"/>
+        </w:rPr>
+      </w:pPr>
+      <w:r>
+        <w:rPr>
+          <w:rFonts w:hint="default" w:ascii="Times New Roman" w:hAnsi="Times New Roman" w:eastAsia="Times New Roman" w:cs="Times New Roman"/>
+          <w:sz w:val="24"/>
+          <w:szCs w:val="24"/>
+        </w:rPr>
+        <w:t>plt.xlabel('Predicted')</w:t>
+      </w:r>
+    </w:p>
+    <w:p>
+      <w:pPr>
+        <w:rPr>
+          <w:rFonts w:hint="default" w:ascii="Times New Roman" w:hAnsi="Times New Roman" w:eastAsia="Times New Roman" w:cs="Times New Roman"/>
+          <w:sz w:val="24"/>
+          <w:szCs w:val="24"/>
+        </w:rPr>
+      </w:pPr>
+      <w:r>
+        <w:rPr>
+          <w:rFonts w:hint="default" w:ascii="Times New Roman" w:hAnsi="Times New Roman" w:eastAsia="Times New Roman" w:cs="Times New Roman"/>
+          <w:sz w:val="24"/>
+          <w:szCs w:val="24"/>
+        </w:rPr>
+        <w:t>plt.ylabel('Actual')</w:t>
+      </w:r>
+    </w:p>
+    <w:p>
+      <w:pPr>
+        <w:rPr>
+          <w:rFonts w:hint="default" w:ascii="Times New Roman" w:hAnsi="Times New Roman" w:eastAsia="Times New Roman" w:cs="Times New Roman"/>
+          <w:sz w:val="24"/>
+          <w:szCs w:val="24"/>
+        </w:rPr>
+      </w:pPr>
+      <w:r>
+        <w:rPr>
+          <w:rFonts w:hint="default" w:ascii="Times New Roman" w:hAnsi="Times New Roman" w:eastAsia="Times New Roman" w:cs="Times New Roman"/>
+          <w:sz w:val="24"/>
+          <w:szCs w:val="24"/>
+        </w:rPr>
+        <w:t>plt.title('Confusion Matrix')</w:t>
+      </w:r>
+    </w:p>
+    <w:p>
+      <w:pPr>
+        <w:rPr>
+          <w:rFonts w:hint="default" w:ascii="Times New Roman" w:hAnsi="Times New Roman" w:eastAsia="Times New Roman" w:cs="Times New Roman"/>
+          <w:sz w:val="24"/>
+          <w:szCs w:val="24"/>
+        </w:rPr>
+      </w:pPr>
+      <w:r>
+        <w:rPr>
+          <w:rFonts w:hint="default" w:ascii="Times New Roman" w:hAnsi="Times New Roman" w:eastAsia="Times New Roman" w:cs="Times New Roman"/>
+          <w:sz w:val="24"/>
+          <w:szCs w:val="24"/>
+        </w:rPr>
+        <w:t>plt.show()</w:t>
+      </w:r>
+    </w:p>
+    <w:p>
+      <w:pPr>
+        <w:rPr>
+          <w:rFonts w:hint="default" w:ascii="Times New Roman" w:hAnsi="Times New Roman" w:eastAsia="Times New Roman" w:cs="Times New Roman"/>
+          <w:sz w:val="24"/>
+          <w:szCs w:val="24"/>
+        </w:rPr>
+      </w:pPr>
+    </w:p>
+    <w:p>
+      <w:pPr>
+        <w:rPr>
+          <w:rFonts w:hint="default" w:ascii="Times New Roman" w:hAnsi="Times New Roman" w:cs="Times New Roman"/>
+          <w:sz w:val="24"/>
+          <w:szCs w:val="24"/>
+        </w:rPr>
+      </w:pPr>
+    </w:p>
+    <w:p>
+      <w:pPr>
+        <w:rPr>
+          <w:rFonts w:hint="default" w:ascii="Times New Roman" w:hAnsi="Times New Roman" w:cs="Times New Roman"/>
+          <w:b/>
+          <w:sz w:val="24"/>
+          <w:szCs w:val="24"/>
+        </w:rPr>
+      </w:pPr>
+      <w:r>
+        <w:rPr>
+          <w:rFonts w:hint="default" w:ascii="Times New Roman" w:hAnsi="Times New Roman" w:cs="Times New Roman"/>
+          <w:b/>
+          <w:sz w:val="24"/>
+          <w:szCs w:val="24"/>
+        </w:rPr>
+        <w:t>Output :</w:t>
+      </w:r>
+    </w:p>
+    <w:p>
+      <w:pPr>
+        <w:rPr>
+          <w:rFonts w:hint="default" w:ascii="Times New Roman" w:hAnsi="Times New Roman" w:cs="Times New Roman"/>
+          <w:b/>
+          <w:sz w:val="24"/>
+          <w:szCs w:val="24"/>
+        </w:rPr>
+      </w:pPr>
+    </w:p>
+    <w:p>
+      <w:pPr>
+        <w:rPr>
+          <w:rFonts w:hint="default" w:ascii="Times New Roman" w:hAnsi="Times New Roman" w:cs="Times New Roman"/>
+          <w:b/>
+          <w:sz w:val="24"/>
+          <w:szCs w:val="24"/>
+        </w:rPr>
+      </w:pPr>
+    </w:p>
+    <w:p>
+      <w:pPr>
+        <w:jc w:val="center"/>
+        <w:rPr>
+          <w:rFonts w:hint="default" w:ascii="Times New Roman" w:hAnsi="Times New Roman" w:cs="Times New Roman"/>
+          <w:sz w:val="24"/>
+          <w:szCs w:val="24"/>
+        </w:rPr>
+      </w:pPr>
+    </w:p>
+    <w:p>
+      <w:pPr>
+        <w:rPr>
+          <w:rFonts w:hint="default" w:ascii="Times New Roman" w:hAnsi="Times New Roman" w:cs="Times New Roman"/>
+          <w:sz w:val="24"/>
+          <w:szCs w:val="24"/>
+        </w:rPr>
+      </w:pPr>
+    </w:p>
+    <w:p>
+      <w:pPr>
+        <w:rPr>
+          <w:rFonts w:hint="default" w:ascii="Times New Roman" w:hAnsi="Times New Roman" w:cs="Times New Roman"/>
+          <w:sz w:val="24"/>
+          <w:szCs w:val="24"/>
+        </w:rPr>
+      </w:pPr>
+      <w:r>
+        <w:rPr>
+          <w:rFonts w:hint="default" w:ascii="Times New Roman" w:hAnsi="Times New Roman" w:cs="Times New Roman"/>
+          <w:sz w:val="24"/>
+          <w:szCs w:val="24"/>
+        </w:rPr>
+        <w:drawing>
+          <wp:anchor distT="0" distB="0" distL="0" distR="0" simplePos="0" relativeHeight="251664384" behindDoc="1" locked="0" layoutInCell="1" allowOverlap="1">
+            <wp:simplePos x="0" y="0"/>
+            <wp:positionH relativeFrom="column">
+              <wp:posOffset>80645</wp:posOffset>
+            </wp:positionH>
+            <wp:positionV relativeFrom="paragraph">
+              <wp:posOffset>50800</wp:posOffset>
+            </wp:positionV>
+            <wp:extent cx="5236845" cy="3015615"/>
+            <wp:effectExtent l="0" t="0" r="1905" b="13335"/>
+            <wp:wrapNone/>
+            <wp:docPr id="5" name="Picture 5"/>
+            <wp:cNvGraphicFramePr>
+              <a:graphicFrameLocks xmlns:a="http://schemas.openxmlformats.org/drawingml/2006/main" noChangeAspect="1"/>
+            </wp:cNvGraphicFramePr>
+            <a:graphic xmlns:a="http://schemas.openxmlformats.org/drawingml/2006/main">
+              <a:graphicData uri="http://schemas.openxmlformats.org/drawingml/2006/picture">
+                <pic:pic xmlns:pic="http://schemas.openxmlformats.org/drawingml/2006/picture">
+                  <pic:nvPicPr>
+                    <pic:cNvPr id="5" name="Picture 5"/>
+                    <pic:cNvPicPr>
+                      <a:picLocks noChangeAspect="1"/>
+                    </pic:cNvPicPr>
+                  </pic:nvPicPr>
+                  <pic:blipFill>
+                    <a:blip r:embed="rId10">
+                      <a:extLst>
+                        <a:ext uri="{28A0092B-C50C-407E-A947-70E740481C1C}">
+                          <a14:useLocalDpi xmlns:a14="http://schemas.microsoft.com/office/drawing/2010/main" val="0"/>
+                        </a:ext>
+                      </a:extLst>
+                    </a:blip>
+                    <a:stretch>
+                      <a:fillRect/>
+                    </a:stretch>
+                  </pic:blipFill>
+                  <pic:spPr>
+                    <a:xfrm>
+                      <a:off x="0" y="0"/>
+                      <a:ext cx="5237883" cy="3016516"/>
+                    </a:xfrm>
+                    <a:prstGeom prst="rect">
+                      <a:avLst/>
+                    </a:prstGeom>
+                  </pic:spPr>
+                </pic:pic>
+              </a:graphicData>
+            </a:graphic>
+          </wp:anchor>
+        </w:drawing>
+      </w:r>
+    </w:p>
+    <w:p>
+      <w:pPr>
+        <w:rPr>
+          <w:rFonts w:hint="default" w:ascii="Times New Roman" w:hAnsi="Times New Roman" w:cs="Times New Roman"/>
+          <w:sz w:val="24"/>
+          <w:szCs w:val="24"/>
+        </w:rPr>
+      </w:pPr>
+    </w:p>
+    <w:p>
+      <w:pPr>
+        <w:rPr>
+          <w:rFonts w:hint="default" w:ascii="Times New Roman" w:hAnsi="Times New Roman" w:cs="Times New Roman"/>
+          <w:sz w:val="24"/>
+          <w:szCs w:val="24"/>
+        </w:rPr>
+      </w:pPr>
+    </w:p>
+    <w:p>
+      <w:pPr>
+        <w:rPr>
+          <w:rFonts w:hint="default" w:ascii="Times New Roman" w:hAnsi="Times New Roman" w:cs="Times New Roman"/>
+          <w:sz w:val="24"/>
+          <w:szCs w:val="24"/>
+        </w:rPr>
+      </w:pPr>
+    </w:p>
+    <w:p>
+      <w:pPr>
+        <w:rPr>
+          <w:rFonts w:hint="default" w:ascii="Times New Roman" w:hAnsi="Times New Roman" w:cs="Times New Roman"/>
+          <w:sz w:val="24"/>
+          <w:szCs w:val="24"/>
+        </w:rPr>
+      </w:pPr>
+    </w:p>
+    <w:p>
+      <w:pPr>
+        <w:rPr>
+          <w:rFonts w:hint="default" w:ascii="Times New Roman" w:hAnsi="Times New Roman" w:cs="Times New Roman"/>
+          <w:sz w:val="24"/>
+          <w:szCs w:val="24"/>
+        </w:rPr>
+      </w:pPr>
+    </w:p>
+    <w:p>
+      <w:pPr>
+        <w:rPr>
+          <w:rFonts w:hint="default" w:ascii="Times New Roman" w:hAnsi="Times New Roman" w:cs="Times New Roman"/>
+          <w:sz w:val="24"/>
+          <w:szCs w:val="24"/>
+        </w:rPr>
+      </w:pPr>
+    </w:p>
+    <w:p>
+      <w:pPr>
+        <w:rPr>
+          <w:rFonts w:hint="default" w:ascii="Times New Roman" w:hAnsi="Times New Roman" w:cs="Times New Roman"/>
+          <w:sz w:val="24"/>
+          <w:szCs w:val="24"/>
+        </w:rPr>
+      </w:pPr>
+    </w:p>
+    <w:p>
+      <w:pPr>
+        <w:rPr>
+          <w:rFonts w:hint="default" w:ascii="Times New Roman" w:hAnsi="Times New Roman" w:cs="Times New Roman"/>
+          <w:sz w:val="24"/>
+          <w:szCs w:val="24"/>
+        </w:rPr>
+      </w:pPr>
+    </w:p>
+    <w:p>
+      <w:pPr>
+        <w:rPr>
+          <w:rFonts w:hint="default" w:ascii="Times New Roman" w:hAnsi="Times New Roman" w:cs="Times New Roman"/>
+          <w:sz w:val="24"/>
+          <w:szCs w:val="24"/>
+        </w:rPr>
+      </w:pPr>
     </w:p>
     <w:sectPr>
       <w:footerReference r:id="rId3" w:type="default"/>

</xml_diff>